<commit_message>
Updated Sample Document with Images
</commit_message>
<xml_diff>
--- a/SampleDocument.docx
+++ b/SampleDocument.docx
@@ -19,7 +19,7 @@
           <w:szCs w:val="32"/>
           <w:rtl w:val="0"/>
         </w:rPr>
-        <w:t xml:space="preserve">Dave watches as the forest burning up on the hill, only a few miles from her house. The car had been hastily packed and Marta was inside trying to round up the last of the pets. Dave went through his mental list of the most important papers and documents that they couldn't leave behind. He scolded himself for not having prepared these better in advance and hoped that he had remembered everything that was needed. He continued to wait for Marta to appear with the pets, but she still was nowhere to be seen.</w:t>
+        <w:t xml:space="preserve">Dave watched as the forest burned up on the hill, only a few miles from her house. The car had been hastily packed and Marta was inside trying to round up the last of the pets. Dave went through his mental list of the most important papers and documents that they couldn't leave behind. He scolded himself for not having prepared these better in advance and hoped that he had remembered everything that was needed. He continued to wait for Marta to appear with the pets, but she still was nowhere to be seen.</w:t>
       </w:r>
     </w:p>
     <w:p>
@@ -1843,6 +1843,447 @@
     </w:p>
     <w:p>
       <w:pPr>
+        <w:spacing w:after="0" w:line="548.5714285714286" w:lineRule="auto"/>
+        <w:ind w:right="-220"/>
+        <w:rPr>
+          <w:rFonts w:ascii="Montserrat" w:cs="Montserrat" w:eastAsia="Montserrat" w:hAnsi="Montserrat"/>
+          <w:b w:val="1"/>
+          <w:color w:val="ffffff"/>
+          <w:sz w:val="16"/>
+          <w:szCs w:val="16"/>
+          <w:shd w:fill="5cb85c" w:val="clear"/>
+        </w:rPr>
+      </w:pPr>
+      <w:r>
+        <w:rPr>
+          <w:rtl w:val="0"/>
+        </w:rPr>
+      </w:r>
+    </w:p>
+    <w:p>
+      <w:pPr>
+        <w:spacing w:after="0" w:line="548.5714285714286" w:lineRule="auto"/>
+        <w:ind w:right="-220"/>
+        <w:rPr>
+          <w:rFonts w:ascii="Montserrat" w:cs="Montserrat" w:eastAsia="Montserrat" w:hAnsi="Montserrat"/>
+          <w:b w:val="1"/>
+          <w:color w:val="ffffff"/>
+          <w:sz w:val="16"/>
+          <w:szCs w:val="16"/>
+          <w:shd w:fill="5cb85c" w:val="clear"/>
+        </w:rPr>
+      </w:pPr>
+      <w:r>
+        <w:rPr>
+          <w:rtl w:val="0"/>
+        </w:rPr>
+      </w:r>
+    </w:p>
+    <w:p>
+      <w:pPr>
+        <w:spacing w:after="0" w:line="548.5714285714286" w:lineRule="auto"/>
+        <w:ind w:right="-220"/>
+        <w:rPr>
+          <w:rFonts w:ascii="Montserrat" w:cs="Montserrat" w:eastAsia="Montserrat" w:hAnsi="Montserrat"/>
+          <w:b w:val="1"/>
+          <w:color w:val="ffffff"/>
+          <w:sz w:val="16"/>
+          <w:szCs w:val="16"/>
+          <w:shd w:fill="5cb85c" w:val="clear"/>
+        </w:rPr>
+      </w:pPr>
+      <w:r>
+        <w:rPr>
+          <w:rtl w:val="0"/>
+        </w:rPr>
+      </w:r>
+    </w:p>
+    <w:p>
+      <w:pPr>
+        <w:spacing w:after="0" w:line="548.5714285714286" w:lineRule="auto"/>
+        <w:ind w:right="-220"/>
+        <w:rPr>
+          <w:rFonts w:ascii="Montserrat" w:cs="Montserrat" w:eastAsia="Montserrat" w:hAnsi="Montserrat"/>
+          <w:b w:val="1"/>
+          <w:color w:val="ffffff"/>
+          <w:sz w:val="16"/>
+          <w:szCs w:val="16"/>
+          <w:shd w:fill="5cb85c" w:val="clear"/>
+        </w:rPr>
+      </w:pPr>
+      <w:r>
+        <w:rPr>
+          <w:rtl w:val="0"/>
+        </w:rPr>
+      </w:r>
+    </w:p>
+    <w:p>
+      <w:pPr>
+        <w:spacing w:after="0" w:line="548.5714285714286" w:lineRule="auto"/>
+        <w:ind w:right="-220"/>
+        <w:rPr>
+          <w:rFonts w:ascii="Montserrat" w:cs="Montserrat" w:eastAsia="Montserrat" w:hAnsi="Montserrat"/>
+          <w:b w:val="1"/>
+          <w:color w:val="ffffff"/>
+          <w:sz w:val="16"/>
+          <w:szCs w:val="16"/>
+          <w:shd w:fill="5cb85c" w:val="clear"/>
+        </w:rPr>
+      </w:pPr>
+      <w:r>
+        <w:rPr>
+          <w:rtl w:val="0"/>
+        </w:rPr>
+      </w:r>
+    </w:p>
+    <w:p>
+      <w:pPr>
+        <w:spacing w:after="0" w:line="548.5714285714286" w:lineRule="auto"/>
+        <w:ind w:right="-220"/>
+        <w:rPr>
+          <w:rFonts w:ascii="Montserrat" w:cs="Montserrat" w:eastAsia="Montserrat" w:hAnsi="Montserrat"/>
+          <w:b w:val="1"/>
+          <w:color w:val="ffffff"/>
+          <w:sz w:val="16"/>
+          <w:szCs w:val="16"/>
+          <w:shd w:fill="5cb85c" w:val="clear"/>
+        </w:rPr>
+      </w:pPr>
+      <w:r>
+        <w:rPr>
+          <w:rtl w:val="0"/>
+        </w:rPr>
+      </w:r>
+    </w:p>
+    <w:p>
+      <w:pPr>
+        <w:spacing w:after="0" w:line="548.5714285714286" w:lineRule="auto"/>
+        <w:ind w:right="-220"/>
+        <w:rPr>
+          <w:rFonts w:ascii="Montserrat" w:cs="Montserrat" w:eastAsia="Montserrat" w:hAnsi="Montserrat"/>
+          <w:b w:val="1"/>
+          <w:color w:val="ffffff"/>
+          <w:sz w:val="16"/>
+          <w:szCs w:val="16"/>
+          <w:shd w:fill="5cb85c" w:val="clear"/>
+        </w:rPr>
+      </w:pPr>
+      <w:r>
+        <w:rPr>
+          <w:rtl w:val="0"/>
+        </w:rPr>
+      </w:r>
+    </w:p>
+    <w:p>
+      <w:pPr>
+        <w:spacing w:after="0" w:line="548.5714285714286" w:lineRule="auto"/>
+        <w:ind w:right="-220"/>
+        <w:rPr>
+          <w:rFonts w:ascii="Montserrat" w:cs="Montserrat" w:eastAsia="Montserrat" w:hAnsi="Montserrat"/>
+          <w:b w:val="1"/>
+          <w:color w:val="ffffff"/>
+          <w:sz w:val="16"/>
+          <w:szCs w:val="16"/>
+          <w:shd w:fill="5cb85c" w:val="clear"/>
+        </w:rPr>
+      </w:pPr>
+      <w:r>
+        <w:rPr>
+          <w:rtl w:val="0"/>
+        </w:rPr>
+      </w:r>
+    </w:p>
+    <w:p>
+      <w:pPr>
+        <w:spacing w:after="0" w:line="548.5714285714286" w:lineRule="auto"/>
+        <w:ind w:right="-220"/>
+        <w:rPr>
+          <w:rFonts w:ascii="Montserrat" w:cs="Montserrat" w:eastAsia="Montserrat" w:hAnsi="Montserrat"/>
+          <w:b w:val="1"/>
+          <w:color w:val="ffffff"/>
+          <w:sz w:val="16"/>
+          <w:szCs w:val="16"/>
+          <w:shd w:fill="5cb85c" w:val="clear"/>
+        </w:rPr>
+      </w:pPr>
+      <w:r>
+        <w:rPr>
+          <w:rtl w:val="0"/>
+        </w:rPr>
+      </w:r>
+    </w:p>
+    <w:p>
+      <w:pPr>
+        <w:spacing w:after="0" w:line="548.5714285714286" w:lineRule="auto"/>
+        <w:ind w:right="-220"/>
+        <w:rPr>
+          <w:rFonts w:ascii="Montserrat" w:cs="Montserrat" w:eastAsia="Montserrat" w:hAnsi="Montserrat"/>
+          <w:b w:val="1"/>
+          <w:color w:val="ffffff"/>
+          <w:sz w:val="16"/>
+          <w:szCs w:val="16"/>
+          <w:shd w:fill="5cb85c" w:val="clear"/>
+        </w:rPr>
+      </w:pPr>
+      <w:r>
+        <w:rPr>
+          <w:rtl w:val="0"/>
+        </w:rPr>
+      </w:r>
+    </w:p>
+    <w:p>
+      <w:pPr>
+        <w:spacing w:after="0" w:line="548.5714285714286" w:lineRule="auto"/>
+        <w:ind w:right="-220"/>
+        <w:rPr>
+          <w:rFonts w:ascii="Montserrat" w:cs="Montserrat" w:eastAsia="Montserrat" w:hAnsi="Montserrat"/>
+          <w:b w:val="1"/>
+          <w:color w:val="ffffff"/>
+          <w:sz w:val="16"/>
+          <w:szCs w:val="16"/>
+          <w:shd w:fill="5cb85c" w:val="clear"/>
+        </w:rPr>
+      </w:pPr>
+      <w:r>
+        <w:rPr>
+          <w:rtl w:val="0"/>
+        </w:rPr>
+      </w:r>
+    </w:p>
+    <w:p>
+      <w:pPr>
+        <w:spacing w:after="0" w:line="548.5714285714286" w:lineRule="auto"/>
+        <w:ind w:right="-220"/>
+        <w:rPr>
+          <w:rFonts w:ascii="Montserrat" w:cs="Montserrat" w:eastAsia="Montserrat" w:hAnsi="Montserrat"/>
+          <w:b w:val="1"/>
+          <w:color w:val="ffffff"/>
+          <w:sz w:val="16"/>
+          <w:szCs w:val="16"/>
+          <w:shd w:fill="5cb85c" w:val="clear"/>
+        </w:rPr>
+      </w:pPr>
+      <w:r>
+        <w:rPr>
+          <w:rtl w:val="0"/>
+        </w:rPr>
+      </w:r>
+    </w:p>
+    <w:p>
+      <w:pPr>
+        <w:spacing w:after="0" w:line="548.5714285714286" w:lineRule="auto"/>
+        <w:ind w:right="-220"/>
+        <w:rPr>
+          <w:rFonts w:ascii="Montserrat" w:cs="Montserrat" w:eastAsia="Montserrat" w:hAnsi="Montserrat"/>
+          <w:b w:val="1"/>
+          <w:color w:val="ffffff"/>
+          <w:sz w:val="16"/>
+          <w:szCs w:val="16"/>
+          <w:shd w:fill="5cb85c" w:val="clear"/>
+        </w:rPr>
+      </w:pPr>
+      <w:r>
+        <w:rPr>
+          <w:rtl w:val="0"/>
+        </w:rPr>
+      </w:r>
+    </w:p>
+    <w:p>
+      <w:pPr>
+        <w:spacing w:after="0" w:line="548.5714285714286" w:lineRule="auto"/>
+        <w:ind w:right="-220"/>
+        <w:rPr>
+          <w:rFonts w:ascii="Montserrat" w:cs="Montserrat" w:eastAsia="Montserrat" w:hAnsi="Montserrat"/>
+          <w:b w:val="1"/>
+          <w:color w:val="ffffff"/>
+          <w:sz w:val="16"/>
+          <w:szCs w:val="16"/>
+          <w:shd w:fill="5cb85c" w:val="clear"/>
+        </w:rPr>
+      </w:pPr>
+      <w:r>
+        <w:rPr>
+          <w:rtl w:val="0"/>
+        </w:rPr>
+      </w:r>
+    </w:p>
+    <w:p>
+      <w:pPr>
+        <w:spacing w:after="0" w:line="548.5714285714286" w:lineRule="auto"/>
+        <w:ind w:right="-220"/>
+        <w:rPr>
+          <w:rFonts w:ascii="Montserrat" w:cs="Montserrat" w:eastAsia="Montserrat" w:hAnsi="Montserrat"/>
+          <w:b w:val="1"/>
+          <w:color w:val="ffffff"/>
+          <w:sz w:val="16"/>
+          <w:szCs w:val="16"/>
+          <w:shd w:fill="5cb85c" w:val="clear"/>
+        </w:rPr>
+      </w:pPr>
+      <w:r>
+        <w:rPr>
+          <w:rtl w:val="0"/>
+        </w:rPr>
+      </w:r>
+    </w:p>
+    <w:p>
+      <w:pPr>
+        <w:spacing w:after="0" w:line="548.5714285714286" w:lineRule="auto"/>
+        <w:ind w:right="-220"/>
+        <w:rPr>
+          <w:rFonts w:ascii="Montserrat" w:cs="Montserrat" w:eastAsia="Montserrat" w:hAnsi="Montserrat"/>
+          <w:b w:val="1"/>
+          <w:color w:val="ffffff"/>
+          <w:sz w:val="16"/>
+          <w:szCs w:val="16"/>
+          <w:shd w:fill="5cb85c" w:val="clear"/>
+        </w:rPr>
+      </w:pPr>
+      <w:r>
+        <w:rPr>
+          <w:rtl w:val="0"/>
+        </w:rPr>
+      </w:r>
+    </w:p>
+    <w:p>
+      <w:pPr>
+        <w:spacing w:after="0" w:line="548.5714285714286" w:lineRule="auto"/>
+        <w:ind w:right="-220"/>
+        <w:rPr>
+          <w:rFonts w:ascii="Montserrat" w:cs="Montserrat" w:eastAsia="Montserrat" w:hAnsi="Montserrat"/>
+          <w:b w:val="1"/>
+          <w:color w:val="ffffff"/>
+          <w:sz w:val="16"/>
+          <w:szCs w:val="16"/>
+          <w:shd w:fill="5cb85c" w:val="clear"/>
+        </w:rPr>
+      </w:pPr>
+      <w:r>
+        <w:rPr>
+          <w:rtl w:val="0"/>
+        </w:rPr>
+      </w:r>
+    </w:p>
+    <w:p>
+      <w:pPr>
+        <w:spacing w:after="0" w:line="548.5714285714286" w:lineRule="auto"/>
+        <w:ind w:right="-220"/>
+        <w:rPr>
+          <w:rFonts w:ascii="Montserrat" w:cs="Montserrat" w:eastAsia="Montserrat" w:hAnsi="Montserrat"/>
+          <w:b w:val="1"/>
+          <w:color w:val="ffffff"/>
+          <w:sz w:val="16"/>
+          <w:szCs w:val="16"/>
+          <w:shd w:fill="5cb85c" w:val="clear"/>
+        </w:rPr>
+      </w:pPr>
+      <w:r>
+        <w:rPr>
+          <w:rFonts w:ascii="Montserrat" w:cs="Montserrat" w:eastAsia="Montserrat" w:hAnsi="Montserrat"/>
+          <w:b w:val="1"/>
+          <w:color w:val="ffffff"/>
+          <w:sz w:val="16"/>
+          <w:szCs w:val="16"/>
+          <w:shd w:fill="5cb85c" w:val="clear"/>
+        </w:rPr>
+        <w:drawing>
+          <wp:inline distB="114300" distT="114300" distL="114300" distR="114300">
+            <wp:extent cx="5731200" cy="3822700"/>
+            <wp:effectExtent b="0" l="0" r="0" t="0"/>
+            <wp:docPr id="1" name="image1.jpg"/>
+            <a:graphic>
+              <a:graphicData uri="http://schemas.openxmlformats.org/drawingml/2006/picture">
+                <pic:pic>
+                  <pic:nvPicPr>
+                    <pic:cNvPr id="0" name="image1.jpg"/>
+                    <pic:cNvPicPr preferRelativeResize="0"/>
+                  </pic:nvPicPr>
+                  <pic:blipFill>
+                    <a:blip r:embed="rId46"/>
+                    <a:srcRect b="0" l="0" r="0" t="0"/>
+                    <a:stretch>
+                      <a:fillRect/>
+                    </a:stretch>
+                  </pic:blipFill>
+                  <pic:spPr>
+                    <a:xfrm>
+                      <a:off x="0" y="0"/>
+                      <a:ext cx="5731200" cy="3822700"/>
+                    </a:xfrm>
+                    <a:prstGeom prst="rect"/>
+                    <a:ln/>
+                  </pic:spPr>
+                </pic:pic>
+              </a:graphicData>
+            </a:graphic>
+          </wp:inline>
+        </w:drawing>
+      </w:r>
+      <w:r>
+        <w:rPr>
+          <w:rtl w:val="0"/>
+        </w:rPr>
+      </w:r>
+    </w:p>
+    <w:p>
+      <w:pPr>
+        <w:spacing w:after="0" w:line="548.5714285714286" w:lineRule="auto"/>
+        <w:ind w:right="-220"/>
+        <w:rPr>
+          <w:rFonts w:ascii="Montserrat" w:cs="Montserrat" w:eastAsia="Montserrat" w:hAnsi="Montserrat"/>
+          <w:b w:val="1"/>
+          <w:color w:val="ffffff"/>
+          <w:sz w:val="16"/>
+          <w:szCs w:val="16"/>
+          <w:shd w:fill="5cb85c" w:val="clear"/>
+        </w:rPr>
+      </w:pPr>
+      <w:r>
+        <w:rPr>
+          <w:rtl w:val="0"/>
+        </w:rPr>
+      </w:r>
+    </w:p>
+    <w:p>
+      <w:pPr>
+        <w:spacing w:after="0" w:line="548.5714285714286" w:lineRule="auto"/>
+        <w:ind w:right="-220"/>
+        <w:rPr>
+          <w:rFonts w:ascii="Montserrat" w:cs="Montserrat" w:eastAsia="Montserrat" w:hAnsi="Montserrat"/>
+          <w:b w:val="1"/>
+          <w:color w:val="ffffff"/>
+          <w:sz w:val="16"/>
+          <w:szCs w:val="16"/>
+          <w:shd w:fill="5cb85c" w:val="clear"/>
+        </w:rPr>
+      </w:pPr>
+      <w:r>
+        <w:rPr>
+          <w:rtl w:val="0"/>
+        </w:rPr>
+      </w:r>
+    </w:p>
+    <w:p>
+      <w:pPr>
+        <w:spacing w:after="0" w:line="548.5714285714286" w:lineRule="auto"/>
+        <w:ind w:right="-220"/>
+        <w:rPr>
+          <w:rFonts w:ascii="Montserrat" w:cs="Montserrat" w:eastAsia="Montserrat" w:hAnsi="Montserrat"/>
+          <w:b w:val="1"/>
+          <w:color w:val="ffffff"/>
+          <w:sz w:val="16"/>
+          <w:szCs w:val="16"/>
+          <w:shd w:fill="5cb85c" w:val="clear"/>
+        </w:rPr>
+      </w:pPr>
+      <w:r>
+        <w:rPr>
+          <w:rtl w:val="0"/>
+        </w:rPr>
+      </w:r>
+    </w:p>
+    <w:p>
+      <w:pPr>
         <w:spacing w:after="0" w:line="312" w:lineRule="auto"/>
         <w:ind w:left="-220" w:right="-220" w:firstLine="0"/>
         <w:rPr>
@@ -1868,7 +2309,7 @@
         <w:jc w:val="center"/>
         <w:rPr/>
       </w:pPr>
-      <w:hyperlink r:id="rId46">
+      <w:hyperlink r:id="rId47">
         <w:r>
           <w:rPr>
             <w:rFonts w:ascii="Montserrat" w:cs="Montserrat" w:eastAsia="Montserrat" w:hAnsi="Montserrat"/>

</xml_diff>